<commit_message>
ok i resized an image
</commit_message>
<xml_diff>
--- a/comp3804/A3.docx
+++ b/comp3804/A3.docx
@@ -3476,8 +3476,8 @@
         </w:rPr>
         <w:lastRenderedPageBreak/>
         <w:drawing>
-          <wp:inline distT="0" distB="0" distL="0" distR="0" wp14:anchorId="0456A2BD" wp14:editId="0AADD99F">
-            <wp:extent cx="5715000" cy="5734050"/>
+          <wp:inline distT="0" distB="0" distL="0" distR="0" wp14:anchorId="0456A2BD" wp14:editId="7C765742">
+            <wp:extent cx="5012492" cy="5029200"/>
             <wp:effectExtent l="0" t="0" r="0" b="0"/>
             <wp:docPr id="5" name="Picture 5"/>
             <wp:cNvGraphicFramePr>
@@ -3499,7 +3499,7 @@
                   <pic:spPr>
                     <a:xfrm>
                       <a:off x="0" y="0"/>
-                      <a:ext cx="5715000" cy="5734050"/>
+                      <a:ext cx="5031905" cy="5048677"/>
                     </a:xfrm>
                     <a:prstGeom prst="rect">
                       <a:avLst/>
@@ -4407,7 +4407,6 @@
           <w:sz w:val="24"/>
           <w:szCs w:val="24"/>
         </w:rPr>
-        <w:lastRenderedPageBreak/>
         <w:t xml:space="preserve">If 4SAT is </w:t>
       </w:r>
       <w:r>
@@ -4553,7 +4552,16 @@
           <w:sz w:val="24"/>
           <w:szCs w:val="24"/>
         </w:rPr>
-        <w:t xml:space="preserve"> algorithm which takes 4SAT and </w:t>
+        <w:t xml:space="preserve"> </w:t>
+      </w:r>
+      <w:r>
+        <w:rPr>
+          <w:rFonts w:ascii="Segoe UI Light" w:hAnsi="Segoe UI Light" w:cs="Segoe UI Light"/>
+          <w:sz w:val="24"/>
+          <w:szCs w:val="24"/>
+        </w:rPr>
+        <w:lastRenderedPageBreak/>
+        <w:t xml:space="preserve">algorithm which takes 4SAT and </w:t>
       </w:r>
       <w:r>
         <w:rPr>
@@ -7482,6 +7490,36 @@
       <w:u w:val="single"/>
     </w:rPr>
   </w:style>
+  <w:style w:type="paragraph" w:styleId="BalloonText">
+    <w:name w:val="Balloon Text"/>
+    <w:basedOn w:val="Normal"/>
+    <w:link w:val="BalloonTextChar"/>
+    <w:uiPriority w:val="99"/>
+    <w:semiHidden/>
+    <w:unhideWhenUsed/>
+    <w:rsid w:val="00D9202D"/>
+    <w:pPr>
+      <w:spacing w:after="0" w:line="240" w:lineRule="auto"/>
+    </w:pPr>
+    <w:rPr>
+      <w:rFonts w:ascii="Segoe UI" w:hAnsi="Segoe UI" w:cs="Segoe UI"/>
+      <w:sz w:val="18"/>
+      <w:szCs w:val="18"/>
+    </w:rPr>
+  </w:style>
+  <w:style w:type="character" w:customStyle="1" w:styleId="BalloonTextChar">
+    <w:name w:val="Balloon Text Char"/>
+    <w:basedOn w:val="DefaultParagraphFont"/>
+    <w:link w:val="BalloonText"/>
+    <w:uiPriority w:val="99"/>
+    <w:semiHidden/>
+    <w:rsid w:val="00D9202D"/>
+    <w:rPr>
+      <w:rFonts w:ascii="Segoe UI" w:hAnsi="Segoe UI" w:cs="Segoe UI"/>
+      <w:sz w:val="18"/>
+      <w:szCs w:val="18"/>
+    </w:rPr>
+  </w:style>
 </w:styles>
 </file>
 
@@ -7805,7 +7843,7 @@
 </file>
 
 <file path=customXml/itemProps1.xml><?xml version="1.0" encoding="utf-8"?>
-<ds:datastoreItem xmlns:ds="http://schemas.openxmlformats.org/officeDocument/2006/customXml" ds:itemID="{3972E807-D21F-46C3-969F-BE5F572DF9F2}">
+<ds:datastoreItem xmlns:ds="http://schemas.openxmlformats.org/officeDocument/2006/customXml" ds:itemID="{68ECF3F6-5F10-4F9F-9968-A9D2F88DB72F}">
   <ds:schemaRefs>
     <ds:schemaRef ds:uri="http://schemas.openxmlformats.org/officeDocument/2006/bibliography"/>
   </ds:schemaRefs>

</xml_diff>